<commit_message>
Update: added analysis for CP.
</commit_message>
<xml_diff>
--- a/CP project/Planning/Proposal/6-Reference CP.docx
+++ b/CP project/Planning/Proposal/6-Reference CP.docx
@@ -384,11 +384,18 @@
         </w:rPr>
         <w:t xml:space="preserve"> April, 2019]</w:t>
       </w:r>
-    </w:p>
-    <w:p>
+      <w:r>
+        <w:rPr>
+          <w:rFonts w:ascii="Arial" w:hAnsi="Arial" w:cs="Arial"/>
+          <w:sz w:val="28"/>
+          <w:szCs w:val="28"/>
+        </w:rPr>
+        <w:t>.</w:t>
+      </w:r>
       <w:bookmarkStart w:id="0" w:name="_GoBack"/>
       <w:bookmarkEnd w:id="0"/>
     </w:p>
+    <w:p/>
     <w:sectPr>
       <w:pgSz w:w="12240" w:h="15840"/>
       <w:pgMar w:top="1440" w:right="1440" w:bottom="1440" w:left="1440" w:header="720" w:footer="720" w:gutter="0"/>

</xml_diff>

<commit_message>
Update: minor bug fixex.
</commit_message>
<xml_diff>
--- a/CP project/Planning/Proposal/6-Reference CP.docx
+++ b/CP project/Planning/Proposal/6-Reference CP.docx
@@ -19,6 +19,10 @@
         </w:rPr>
         <w:t xml:space="preserve">Reference </w:t>
       </w:r>
+    </w:p>
+    <w:p>
+      <w:bookmarkStart w:id="0" w:name="_GoBack"/>
+      <w:bookmarkEnd w:id="0"/>
     </w:p>
     <w:p>
       <w:pPr>
@@ -392,8 +396,6 @@
         </w:rPr>
         <w:t>.</w:t>
       </w:r>
-      <w:bookmarkStart w:id="0" w:name="_GoBack"/>
-      <w:bookmarkEnd w:id="0"/>
     </w:p>
     <w:p/>
     <w:sectPr>

</xml_diff>